<commit_message>
Changed text in assignments
</commit_message>
<xml_diff>
--- a/dotnetintroOppgaver.docx
+++ b/dotnetintroOppgaver.docx
@@ -1376,7 +1376,7 @@
         <w:rPr>
           <w:lang w:val="nb-NO"/>
         </w:rPr>
-        <w:t xml:space="preserve">0 år, 0 og 250cm, </w:t>
+        <w:t xml:space="preserve">0 år, </w:t>
       </w:r>
       <w:r>
         <w:rPr>
@@ -1663,7 +1663,19 @@
         <w:rPr>
           <w:lang w:val="nb-NO"/>
         </w:rPr>
-        <w:t>Her må du og ha to Action som heter Update, en som tar inn en Id og henter personen som skal redigeres fra databasen og sender han til Viewet, og en som tar inn den oppdaterte Personen i en HTTP POST, og lagrer endringene i databasen.</w:t>
+        <w:t>Her må du og ha to Action som heter Update, en som tar inn en Id og henter personen som skal redigeres og sender han til Viewet, og en som tar inn den oppdaterte Personen i en</w:t>
+      </w:r>
+      <w:r>
+        <w:rPr>
+          <w:lang w:val="nb-NO"/>
+        </w:rPr>
+        <w:t xml:space="preserve"> HTTP POST, og lagrer endringene</w:t>
+      </w:r>
+      <w:r>
+        <w:rPr>
+          <w:lang w:val="nb-NO"/>
+        </w:rPr>
+        <w:t>.</w:t>
       </w:r>
     </w:p>
     <w:p>
@@ -1679,21 +1691,44 @@
         </w:rPr>
         <w:t>Send brukeren tilbake til oversikten når personen er oppdatert.</w:t>
       </w:r>
+      <w:r>
+        <w:rPr>
+          <w:lang w:val="nb-NO"/>
+        </w:rPr>
+        <w:br/>
+      </w:r>
+      <w:r>
+        <w:rPr>
+          <w:b/>
+          <w:lang w:val="nb-NO"/>
+        </w:rPr>
+        <w:t>Hint</w:t>
+      </w:r>
+      <w:r>
+        <w:rPr>
+          <w:lang w:val="nb-NO"/>
+        </w:rPr>
+        <w:t>: vi har ingen database, men dersom man bruker statisk variabel i kontrolleren kan man simulere en database i sesjonen.</w:t>
+      </w:r>
     </w:p>
     <w:p>
       <w:pPr>
         <w:pStyle w:val="Heading1"/>
       </w:pPr>
       <w:r>
+        <w:lastRenderedPageBreak/>
         <w:t>Oppgave 5</w:t>
+      </w:r>
+      <w:r>
+        <w:t xml:space="preserve"> –</w:t>
+      </w:r>
+      <w:r>
+        <w:t xml:space="preserve"> Bonus</w:t>
       </w:r>
       <w:bookmarkStart w:id="1" w:name="_GoBack"/>
       <w:bookmarkEnd w:id="1"/>
       <w:r>
-        <w:t xml:space="preserve"> –</w:t>
-      </w:r>
-      <w:r>
-        <w:t xml:space="preserve"> Bonus oppgave:</w:t>
+        <w:t>oppgave:</w:t>
       </w:r>
       <w:r>
         <w:t xml:space="preserve"> Slette en </w:t>
@@ -1797,14 +1832,27 @@
     <w:pPr>
       <w:pStyle w:val="Footer"/>
     </w:pPr>
-    <w:fldSimple w:instr=" FILENAME  \* Lower  \* MERGEFORMAT ">
-      <w:r>
-        <w:rPr>
-          <w:noProof/>
-        </w:rPr>
-        <w:t>dotnetintrooppgaver.docx</w:t>
-      </w:r>
-    </w:fldSimple>
+    <w:r>
+      <w:fldChar w:fldCharType="begin"/>
+    </w:r>
+    <w:r>
+      <w:instrText xml:space="preserve"> FILENAME  \* Lower  \* MERGEFORMAT </w:instrText>
+    </w:r>
+    <w:r>
+      <w:fldChar w:fldCharType="separate"/>
+    </w:r>
+    <w:r>
+      <w:rPr>
+        <w:noProof/>
+      </w:rPr>
+      <w:t>dotnetintrooppgaver.docx</w:t>
+    </w:r>
+    <w:r>
+      <w:rPr>
+        <w:noProof/>
+      </w:rPr>
+      <w:fldChar w:fldCharType="end"/>
+    </w:r>
     <w:r>
       <w:tab/>
       <w:t>KONFIDENSIELT</w:t>
@@ -1839,14 +1887,27 @@
     <w:r>
       <w:t xml:space="preserve"> / </w:t>
     </w:r>
-    <w:fldSimple w:instr=" NUMPAGES   \* MERGEFORMAT ">
-      <w:r>
-        <w:rPr>
-          <w:noProof/>
-        </w:rPr>
-        <w:t>2</w:t>
-      </w:r>
-    </w:fldSimple>
+    <w:r>
+      <w:fldChar w:fldCharType="begin"/>
+    </w:r>
+    <w:r>
+      <w:instrText xml:space="preserve"> NUMPAGES   \* MERGEFORMAT </w:instrText>
+    </w:r>
+    <w:r>
+      <w:fldChar w:fldCharType="separate"/>
+    </w:r>
+    <w:r>
+      <w:rPr>
+        <w:noProof/>
+      </w:rPr>
+      <w:t>3</w:t>
+    </w:r>
+    <w:r>
+      <w:rPr>
+        <w:noProof/>
+      </w:rPr>
+      <w:fldChar w:fldCharType="end"/>
+    </w:r>
   </w:p>
 </w:ftr>
 </file>
@@ -7514,7 +7575,7 @@
 </file>
 
 <file path=customXml/itemProps1.xml><?xml version="1.0" encoding="utf-8"?>
-<ds:datastoreItem xmlns:ds="http://schemas.openxmlformats.org/officeDocument/2006/customXml" ds:itemID="{FB623844-9545-46C1-96F3-69D7E55A06C1}">
+<ds:datastoreItem xmlns:ds="http://schemas.openxmlformats.org/officeDocument/2006/customXml" ds:itemID="{680D15D1-7EB3-42EC-994A-D8C09DB6B246}">
   <ds:schemaRefs>
     <ds:schemaRef ds:uri="http://schemas.openxmlformats.org/officeDocument/2006/bibliography"/>
   </ds:schemaRefs>

</xml_diff>